<commit_message>
Automatic update from (DESKTOP-DK9BGGI)
</commit_message>
<xml_diff>
--- a/MNTC P01 - Engineering Mathematics - Course Outline - Summer 2016 - 10Apr2016.docx
+++ b/MNTC P01 - Engineering Mathematics - Course Outline - Summer 2016 - 10Apr2016.docx
@@ -1,6 +1,6 @@
 
 <file path=word/document.xml><?xml version="1.0" encoding="utf-8"?>
-<w:document xmlns:wpc="http://schemas.microsoft.com/office/word/2010/wordprocessingCanvas" xmlns:mo="http://schemas.microsoft.com/office/mac/office/2008/main" xmlns:mc="http://schemas.openxmlformats.org/markup-compatibility/2006" xmlns:mv="urn:schemas-microsoft-com:mac:vml" xmlns:o="urn:schemas-microsoft-com:office:office" xmlns:r="http://schemas.openxmlformats.org/officeDocument/2006/relationships" xmlns:m="http://schemas.openxmlformats.org/officeDocument/2006/math" xmlns:v="urn:schemas-microsoft-com:vml" xmlns:wp14="http://schemas.microsoft.com/office/word/2010/wordprocessingDrawing" xmlns:wp="http://schemas.openxmlformats.org/drawingml/2006/wordprocessingDrawing" xmlns:w10="urn:schemas-microsoft-com:office:word" xmlns:w="http://schemas.openxmlformats.org/wordprocessingml/2006/main" xmlns:w14="http://schemas.microsoft.com/office/word/2010/wordml" xmlns:w15="http://schemas.microsoft.com/office/word/2012/wordml" xmlns:wpg="http://schemas.microsoft.com/office/word/2010/wordprocessingGroup" xmlns:wpi="http://schemas.microsoft.com/office/word/2010/wordprocessingInk" xmlns:wne="http://schemas.microsoft.com/office/word/2006/wordml" xmlns:wps="http://schemas.microsoft.com/office/word/2010/wordprocessingShape" mc:Ignorable="w14 w15 wp14">
+<w:document xmlns:wpc="http://schemas.microsoft.com/office/word/2010/wordprocessingCanvas" xmlns:cx="http://schemas.microsoft.com/office/drawing/2014/chartex" xmlns:cx1="http://schemas.microsoft.com/office/drawing/2015/9/8/chartex" xmlns:mc="http://schemas.openxmlformats.org/markup-compatibility/2006" xmlns:o="urn:schemas-microsoft-com:office:office" xmlns:r="http://schemas.openxmlformats.org/officeDocument/2006/relationships" xmlns:m="http://schemas.openxmlformats.org/officeDocument/2006/math" xmlns:v="urn:schemas-microsoft-com:vml" xmlns:wp14="http://schemas.microsoft.com/office/word/2010/wordprocessingDrawing" xmlns:wp="http://schemas.openxmlformats.org/drawingml/2006/wordprocessingDrawing" xmlns:w10="urn:schemas-microsoft-com:office:word" xmlns:w="http://schemas.openxmlformats.org/wordprocessingml/2006/main" xmlns:w14="http://schemas.microsoft.com/office/word/2010/wordml" xmlns:w15="http://schemas.microsoft.com/office/word/2012/wordml" xmlns:w16se="http://schemas.microsoft.com/office/word/2015/wordml/symex" xmlns:wpg="http://schemas.microsoft.com/office/word/2010/wordprocessingGroup" xmlns:wpi="http://schemas.microsoft.com/office/word/2010/wordprocessingInk" xmlns:wne="http://schemas.microsoft.com/office/word/2006/wordml" xmlns:wps="http://schemas.microsoft.com/office/word/2010/wordprocessingShape" mc:Ignorable="w14 w15 w16se wp14">
   <w:body>
     <w:p>
       <w:pPr>
@@ -63,7 +63,7 @@
                     </a:prstGeom>
                     <a:extLst>
                       <a:ext uri="{FAA26D3D-D897-4be2-8F04-BA451C77F1D7}">
-                        <ma14:placeholderFlag xmlns:ma14="http://schemas.microsoft.com/office/mac/drawingml/2011/main"/>
+                        <ma14:placeholderFlag xmlns:ma14="http://schemas.microsoft.com/office/mac/drawingml/2011/main" xmlns:w="http://schemas.openxmlformats.org/wordprocessingml/2006/main" xmlns:w10="urn:schemas-microsoft-com:office:word" xmlns:v="urn:schemas-microsoft-com:vml" xmlns:o="urn:schemas-microsoft-com:office:office" xmlns:mv="urn:schemas-microsoft-com:mac:vml" xmlns:mo="http://schemas.microsoft.com/office/mac/office/2008/main" xmlns=""/>
                       </a:ext>
                     </a:extLst>
                   </pic:spPr>
@@ -259,18 +259,8 @@
                 <w:b/>
                 <w:szCs w:val="22"/>
               </w:rPr>
-              <w:t xml:space="preserve">Saber </w:t>
-            </w:r>
-            <w:proofErr w:type="spellStart"/>
-            <w:r>
-              <w:rPr>
-                <w:rFonts w:cs="Arial"/>
-                <w:b/>
-                <w:szCs w:val="22"/>
-              </w:rPr>
-              <w:t>Jafapour</w:t>
-            </w:r>
-            <w:proofErr w:type="spellEnd"/>
+              <w:t>Saber Jafapour</w:t>
+            </w:r>
             <w:r>
               <w:rPr>
                 <w:rFonts w:cs="Arial"/>
@@ -525,23 +515,7 @@
           <w:lang w:val="en-US"/>
         </w:rPr>
         <w:lastRenderedPageBreak/>
-        <w:t xml:space="preserve">higher-order linear ordinary differential equations, fundamentals of Laplace transforms, matrices and matrix inverses, solving systems of linear equations, vector spaces, </w:t>
-      </w:r>
-      <w:proofErr w:type="spellStart"/>
-      <w:r>
-        <w:rPr>
-          <w:szCs w:val="22"/>
-          <w:lang w:val="en-US"/>
-        </w:rPr>
-        <w:t>orthogonality</w:t>
-      </w:r>
-      <w:proofErr w:type="spellEnd"/>
-      <w:r>
-        <w:rPr>
-          <w:szCs w:val="22"/>
-          <w:lang w:val="en-US"/>
-        </w:rPr>
-        <w:t>, and determinants.  Topics are introduced by way of engineering examples.</w:t>
+        <w:t>higher-order linear ordinary differential equations, fundamentals of Laplace transforms, matrices and matrix inverses, solving systems of linear equations, vector spaces, orthogonality, and determinants.  Topics are introduced by way of engineering examples.</w:t>
       </w:r>
     </w:p>
     <w:p>
@@ -1422,15 +1396,7 @@
         <w:t>is</w:t>
       </w:r>
       <w:r>
-        <w:t xml:space="preserve"> found near the top of this document.  Expect email replies within 48 </w:t>
-      </w:r>
-      <w:proofErr w:type="spellStart"/>
-      <w:r>
-        <w:t>hrs</w:t>
-      </w:r>
-      <w:proofErr w:type="spellEnd"/>
-      <w:r>
-        <w:t xml:space="preserve"> and in some cases within 24 hrs.</w:t>
+        <w:t xml:space="preserve"> found near the top of this document.  Expect email replies within 48 hrs and in some cases within 24 hrs.</w:t>
       </w:r>
     </w:p>
     <w:p>
@@ -1783,21 +1749,7 @@
         <w:rPr>
           <w:color w:val="800000"/>
         </w:rPr>
-        <w:t xml:space="preserve">  The class website is powered by the </w:t>
-      </w:r>
-      <w:proofErr w:type="spellStart"/>
-      <w:r>
-        <w:rPr>
-          <w:color w:val="800000"/>
-        </w:rPr>
-        <w:t>Brightspace</w:t>
-      </w:r>
-      <w:proofErr w:type="spellEnd"/>
-      <w:r>
-        <w:rPr>
-          <w:color w:val="800000"/>
-        </w:rPr>
-        <w:t xml:space="preserve"> by D2L Learning Environment that </w:t>
+        <w:t xml:space="preserve">  The class website is powered by the Brightspace by D2L Learning Environment that </w:t>
       </w:r>
       <w:hyperlink r:id="rId13" w:tooltip="http://www.desire2learn.com/products/accessibility/standards/" w:history="1">
         <w:r>
@@ -1966,63 +1918,7 @@
         <w:rPr>
           <w:lang w:val="fr-FR"/>
         </w:rPr>
-        <w:t xml:space="preserve">There </w:t>
-      </w:r>
-      <w:proofErr w:type="spellStart"/>
-      <w:r>
-        <w:rPr>
-          <w:lang w:val="fr-FR"/>
-        </w:rPr>
-        <w:t>is</w:t>
-      </w:r>
-      <w:proofErr w:type="spellEnd"/>
-      <w:r>
-        <w:rPr>
-          <w:lang w:val="fr-FR"/>
-        </w:rPr>
-        <w:t xml:space="preserve"> no </w:t>
-      </w:r>
-      <w:proofErr w:type="spellStart"/>
-      <w:r>
-        <w:rPr>
-          <w:lang w:val="fr-FR"/>
-        </w:rPr>
-        <w:t>required</w:t>
-      </w:r>
-      <w:proofErr w:type="spellEnd"/>
-      <w:r>
-        <w:rPr>
-          <w:lang w:val="fr-FR"/>
-        </w:rPr>
-        <w:t xml:space="preserve"> </w:t>
-      </w:r>
-      <w:proofErr w:type="spellStart"/>
-      <w:r>
-        <w:rPr>
-          <w:lang w:val="fr-FR"/>
-        </w:rPr>
-        <w:t>textbook</w:t>
-      </w:r>
-      <w:proofErr w:type="spellEnd"/>
-      <w:r>
-        <w:rPr>
-          <w:lang w:val="fr-FR"/>
-        </w:rPr>
-        <w:t xml:space="preserve"> for </w:t>
-      </w:r>
-      <w:proofErr w:type="spellStart"/>
-      <w:r>
-        <w:rPr>
-          <w:lang w:val="fr-FR"/>
-        </w:rPr>
-        <w:t>this</w:t>
-      </w:r>
-      <w:proofErr w:type="spellEnd"/>
-      <w:r>
-        <w:rPr>
-          <w:lang w:val="fr-FR"/>
-        </w:rPr>
-        <w:t xml:space="preserve"> course.  </w:t>
+        <w:t xml:space="preserve">There is no required textbook for this course.  </w:t>
       </w:r>
     </w:p>
     <w:p>
@@ -2114,16 +2010,7 @@
           <w:rFonts w:cs="Arial"/>
           <w:lang w:val="en-US"/>
         </w:rPr>
-        <w:t>tests and exam</w:t>
-      </w:r>
-      <w:bookmarkStart w:id="10" w:name="_GoBack"/>
-      <w:bookmarkEnd w:id="10"/>
-      <w:r>
-        <w:rPr>
-          <w:rFonts w:cs="Arial"/>
-          <w:lang w:val="en-US"/>
-        </w:rPr>
-        <w:t>s</w:t>
+        <w:t>tests and exams</w:t>
       </w:r>
       <w:r>
         <w:rPr>
@@ -2170,25 +2057,7 @@
             <w:bCs/>
             <w:szCs w:val="22"/>
           </w:rPr>
-          <w:t>http://www.mathworks.com/academia/student_ve</w:t>
-        </w:r>
-        <w:r>
-          <w:rPr>
-            <w:rStyle w:val="Hyperlink"/>
-            <w:rFonts w:cs="Arial"/>
-            <w:bCs/>
-            <w:szCs w:val="22"/>
-          </w:rPr>
-          <w:t>r</w:t>
-        </w:r>
-        <w:r>
-          <w:rPr>
-            <w:rStyle w:val="Hyperlink"/>
-            <w:rFonts w:cs="Arial"/>
-            <w:bCs/>
-            <w:szCs w:val="22"/>
-          </w:rPr>
-          <w:t>sion/?s_tid=main_sv_ML_tb</w:t>
+          <w:t>http://www.mathworks.com/academia/student_version/?s_tid=main_sv_ML_tb</w:t>
         </w:r>
       </w:hyperlink>
       <w:r>
@@ -2470,13 +2339,8 @@
             <w:pPr>
               <w:spacing w:after="120"/>
             </w:pPr>
-            <w:proofErr w:type="spellStart"/>
-            <w:r>
-              <w:t>Webwork</w:t>
-            </w:r>
-            <w:proofErr w:type="spellEnd"/>
-            <w:r>
-              <w:t>: Individual weekly practice (12</w:t>
+            <w:r>
+              <w:t>Webwork: Individual weekly practice (12</w:t>
             </w:r>
             <w:r>
               <w:t>)</w:t>
@@ -2637,15 +2501,7 @@
               <w:spacing w:after="120"/>
             </w:pPr>
             <w:r>
-              <w:t xml:space="preserve">Group </w:t>
-            </w:r>
-            <w:proofErr w:type="spellStart"/>
-            <w:r>
-              <w:t>Matlab</w:t>
-            </w:r>
-            <w:proofErr w:type="spellEnd"/>
-            <w:r>
-              <w:t xml:space="preserve"> Assignments (2)</w:t>
+              <w:t>Group Matlab Assignments (2)</w:t>
             </w:r>
           </w:p>
         </w:tc>
@@ -2976,11 +2832,9 @@
       <w:pPr>
         <w:pStyle w:val="Heading1"/>
       </w:pPr>
-      <w:proofErr w:type="spellStart"/>
       <w:r>
         <w:t>Webwork</w:t>
       </w:r>
-      <w:proofErr w:type="spellEnd"/>
     </w:p>
     <w:p>
       <w:r>
@@ -2993,23 +2847,10 @@
         <w:t>by completing a</w:t>
       </w:r>
       <w:r>
-        <w:t xml:space="preserve"> </w:t>
-      </w:r>
-      <w:proofErr w:type="spellStart"/>
-      <w:r>
-        <w:t>webwork</w:t>
-      </w:r>
-      <w:proofErr w:type="spellEnd"/>
-      <w:r>
-        <w:t xml:space="preserve"> quiz.  You have 3 attempts at each </w:t>
-      </w:r>
-      <w:proofErr w:type="spellStart"/>
-      <w:r>
-        <w:t>webwork</w:t>
-      </w:r>
-      <w:proofErr w:type="spellEnd"/>
-      <w:r>
-        <w:t xml:space="preserve"> </w:t>
+        <w:t xml:space="preserve"> webwork quiz.  You have 3 attempts at each </w:t>
+      </w:r>
+      <w:r>
+        <w:t xml:space="preserve">webwork </w:t>
       </w:r>
       <w:r>
         <w:t>quiz</w:t>
@@ -3084,8 +2925,8 @@
       <w:pPr>
         <w:pStyle w:val="Heading1"/>
       </w:pPr>
-      <w:bookmarkStart w:id="11" w:name="_Toc176237274"/>
-      <w:bookmarkStart w:id="12" w:name="_Toc277853332"/>
+      <w:bookmarkStart w:id="10" w:name="_Toc176237274"/>
+      <w:bookmarkStart w:id="11" w:name="_Toc277853332"/>
       <w:r>
         <w:t>Final Examination</w:t>
       </w:r>
@@ -3412,10 +3253,10 @@
           <w:sz w:val="20"/>
         </w:rPr>
       </w:pPr>
-      <w:bookmarkStart w:id="13" w:name="_Toc176237282"/>
-      <w:bookmarkStart w:id="14" w:name="_Toc277853339"/>
+      <w:bookmarkStart w:id="12" w:name="_Toc176237282"/>
+      <w:bookmarkStart w:id="13" w:name="_Toc277853339"/>
+      <w:bookmarkEnd w:id="10"/>
       <w:bookmarkEnd w:id="11"/>
-      <w:bookmarkEnd w:id="12"/>
       <w:r>
         <w:rPr>
           <w:rFonts w:cs="Arial"/>
@@ -3436,8 +3277,8 @@
       <w:r>
         <w:t>metable</w:t>
       </w:r>
+      <w:bookmarkEnd w:id="12"/>
       <w:bookmarkEnd w:id="13"/>
-      <w:bookmarkEnd w:id="14"/>
       <w:r>
         <w:t xml:space="preserve"> </w:t>
       </w:r>
@@ -3715,61 +3556,7 @@
                 <w:szCs w:val="22"/>
                 <w:lang w:val="en-US"/>
               </w:rPr>
-              <w:t xml:space="preserve">trigonometric functions </w:t>
-            </w:r>
-            <w:proofErr w:type="spellStart"/>
-            <w:r>
-              <w:rPr>
-                <w:rFonts w:cs="Arial"/>
-                <w:szCs w:val="22"/>
-                <w:lang w:val="en-US"/>
-              </w:rPr>
-              <w:t>arcsin</w:t>
-            </w:r>
-            <w:proofErr w:type="spellEnd"/>
-            <w:r>
-              <w:rPr>
-                <w:rFonts w:cs="Arial"/>
-                <w:szCs w:val="22"/>
-                <w:lang w:val="en-US"/>
-              </w:rPr>
-              <w:t xml:space="preserve">, </w:t>
-            </w:r>
-            <w:proofErr w:type="spellStart"/>
-            <w:r>
-              <w:rPr>
-                <w:rFonts w:cs="Arial"/>
-                <w:szCs w:val="22"/>
-                <w:lang w:val="en-US"/>
-              </w:rPr>
-              <w:t>arccos</w:t>
-            </w:r>
-            <w:proofErr w:type="spellEnd"/>
-            <w:r>
-              <w:rPr>
-                <w:rFonts w:cs="Arial"/>
-                <w:szCs w:val="22"/>
-                <w:lang w:val="en-US"/>
-              </w:rPr>
-              <w:t xml:space="preserve"> and </w:t>
-            </w:r>
-            <w:proofErr w:type="spellStart"/>
-            <w:r>
-              <w:rPr>
-                <w:rFonts w:cs="Arial"/>
-                <w:szCs w:val="22"/>
-                <w:lang w:val="en-US"/>
-              </w:rPr>
-              <w:t>arctan</w:t>
-            </w:r>
-            <w:proofErr w:type="spellEnd"/>
-            <w:r>
-              <w:rPr>
-                <w:rFonts w:cs="Arial"/>
-                <w:szCs w:val="22"/>
-                <w:lang w:val="en-US"/>
-              </w:rPr>
-              <w:t>. (CLO1)</w:t>
+              <w:t>trigonometric functions arcsin, arccos and arctan. (CLO1)</w:t>
             </w:r>
           </w:p>
           <w:p>
@@ -3795,61 +3582,7 @@
                 <w:szCs w:val="22"/>
                 <w:lang w:val="en-US"/>
               </w:rPr>
-              <w:t xml:space="preserve">Apply the derivative rules for </w:t>
-            </w:r>
-            <w:proofErr w:type="spellStart"/>
-            <w:r>
-              <w:rPr>
-                <w:rFonts w:cs="Arial"/>
-                <w:szCs w:val="22"/>
-                <w:lang w:val="en-US"/>
-              </w:rPr>
-              <w:t>arcsin</w:t>
-            </w:r>
-            <w:proofErr w:type="spellEnd"/>
-            <w:r>
-              <w:rPr>
-                <w:rFonts w:cs="Arial"/>
-                <w:szCs w:val="22"/>
-                <w:lang w:val="en-US"/>
-              </w:rPr>
-              <w:t xml:space="preserve">, </w:t>
-            </w:r>
-            <w:proofErr w:type="spellStart"/>
-            <w:r>
-              <w:rPr>
-                <w:rFonts w:cs="Arial"/>
-                <w:szCs w:val="22"/>
-                <w:lang w:val="en-US"/>
-              </w:rPr>
-              <w:t>arccos</w:t>
-            </w:r>
-            <w:proofErr w:type="spellEnd"/>
-            <w:r>
-              <w:rPr>
-                <w:rFonts w:cs="Arial"/>
-                <w:szCs w:val="22"/>
-                <w:lang w:val="en-US"/>
-              </w:rPr>
-              <w:t xml:space="preserve"> and </w:t>
-            </w:r>
-            <w:proofErr w:type="spellStart"/>
-            <w:r>
-              <w:rPr>
-                <w:rFonts w:cs="Arial"/>
-                <w:szCs w:val="22"/>
-                <w:lang w:val="en-US"/>
-              </w:rPr>
-              <w:t>arctan</w:t>
-            </w:r>
-            <w:proofErr w:type="spellEnd"/>
-            <w:r>
-              <w:rPr>
-                <w:rFonts w:cs="Arial"/>
-                <w:szCs w:val="22"/>
-                <w:lang w:val="en-US"/>
-              </w:rPr>
-              <w:t>. (CLO2)</w:t>
+              <w:t>Apply the derivative rules for arcsin, arccos and arctan. (CLO2)</w:t>
             </w:r>
           </w:p>
         </w:tc>
@@ -4011,25 +3744,7 @@
                 <w:szCs w:val="22"/>
                 <w:lang w:val="en-US"/>
               </w:rPr>
-              <w:t xml:space="preserve">Use MATLAB to graph and compare functions with their </w:t>
-            </w:r>
-            <w:proofErr w:type="spellStart"/>
-            <w:r>
-              <w:rPr>
-                <w:rFonts w:cs="Arial"/>
-                <w:szCs w:val="22"/>
-                <w:lang w:val="en-US"/>
-              </w:rPr>
-              <w:t>linearizations</w:t>
-            </w:r>
-            <w:proofErr w:type="spellEnd"/>
-            <w:r>
-              <w:rPr>
-                <w:rFonts w:cs="Arial"/>
-                <w:szCs w:val="22"/>
-                <w:lang w:val="en-US"/>
-              </w:rPr>
-              <w:t xml:space="preserve"> (CLO2)</w:t>
+              <w:t>Use MATLAB to graph and compare functions with their linearizations (CLO2)</w:t>
             </w:r>
           </w:p>
           <w:p>
@@ -4056,7 +3771,17 @@
                 <w:szCs w:val="22"/>
                 <w:lang w:val="en-US"/>
               </w:rPr>
-              <w:t>Use MATLAB to implement Newton’s method. (CLO3)</w:t>
+              <w:t>U</w:t>
+            </w:r>
+            <w:bookmarkStart w:id="14" w:name="_GoBack"/>
+            <w:bookmarkEnd w:id="14"/>
+            <w:r>
+              <w:rPr>
+                <w:rFonts w:cs="Arial"/>
+                <w:szCs w:val="22"/>
+                <w:lang w:val="en-US"/>
+              </w:rPr>
+              <w:t>se MATLAB to implement Newton’s method. (CLO3)</w:t>
             </w:r>
           </w:p>
           <w:p>
@@ -4370,25 +4095,7 @@
                 <w:szCs w:val="22"/>
                 <w:lang w:val="en-US"/>
               </w:rPr>
-              <w:t xml:space="preserve">Use MATLAB to graph and compare functions with their </w:t>
-            </w:r>
-            <w:proofErr w:type="spellStart"/>
-            <w:r>
-              <w:rPr>
-                <w:rFonts w:cs="Arial"/>
-                <w:szCs w:val="22"/>
-                <w:lang w:val="en-US"/>
-              </w:rPr>
-              <w:t>linearizations</w:t>
-            </w:r>
-            <w:proofErr w:type="spellEnd"/>
-            <w:r>
-              <w:rPr>
-                <w:rFonts w:cs="Arial"/>
-                <w:szCs w:val="22"/>
-                <w:lang w:val="en-US"/>
-              </w:rPr>
-              <w:t xml:space="preserve"> (CLO2, CLO3)</w:t>
+              <w:t>Use MATLAB to graph and compare functions with their linearizations (CLO2, CLO3)</w:t>
             </w:r>
           </w:p>
         </w:tc>
@@ -5814,25 +5521,7 @@
                 <w:szCs w:val="22"/>
                 <w:lang w:val="en-US"/>
               </w:rPr>
-              <w:t xml:space="preserve">Write the </w:t>
-            </w:r>
-            <w:proofErr w:type="spellStart"/>
-            <w:r>
-              <w:rPr>
-                <w:rFonts w:cs="Arial"/>
-                <w:szCs w:val="22"/>
-                <w:lang w:val="en-US"/>
-              </w:rPr>
-              <w:t>nullspace</w:t>
-            </w:r>
-            <w:proofErr w:type="spellEnd"/>
-            <w:r>
-              <w:rPr>
-                <w:rFonts w:cs="Arial"/>
-                <w:szCs w:val="22"/>
-                <w:lang w:val="en-US"/>
-              </w:rPr>
-              <w:t xml:space="preserve"> of A by solving Ax = 0 (CLO9)</w:t>
+              <w:t>Write the nullspace of A by solving Ax = 0 (CLO9)</w:t>
             </w:r>
           </w:p>
           <w:p>
@@ -6020,23 +5709,13 @@
                 <w:lang w:val="en-US"/>
               </w:rPr>
             </w:pPr>
-            <w:proofErr w:type="spellStart"/>
             <w:r>
               <w:rPr>
                 <w:rFonts w:cs="Arial"/>
                 <w:szCs w:val="22"/>
                 <w:lang w:val="en-US"/>
               </w:rPr>
-              <w:t>Diagonalize</w:t>
-            </w:r>
-            <w:proofErr w:type="spellEnd"/>
-            <w:r>
-              <w:rPr>
-                <w:rFonts w:cs="Arial"/>
-                <w:szCs w:val="22"/>
-                <w:lang w:val="en-US"/>
-              </w:rPr>
-              <w:t xml:space="preserve"> a matrix and use the result to interpret the behavior of a linear system. (CLO10)</w:t>
+              <w:t>Diagonalize a matrix and use the result to interpret the behavior of a linear system. (CLO10)</w:t>
             </w:r>
           </w:p>
         </w:tc>
@@ -6315,7 +5994,7 @@
 </file>
 
 <file path=word/endnotes.xml><?xml version="1.0" encoding="utf-8"?>
-<w:endnotes xmlns:wpc="http://schemas.microsoft.com/office/word/2010/wordprocessingCanvas" xmlns:mo="http://schemas.microsoft.com/office/mac/office/2008/main" xmlns:mc="http://schemas.openxmlformats.org/markup-compatibility/2006" xmlns:mv="urn:schemas-microsoft-com:mac:vml" xmlns:o="urn:schemas-microsoft-com:office:office" xmlns:r="http://schemas.openxmlformats.org/officeDocument/2006/relationships" xmlns:m="http://schemas.openxmlformats.org/officeDocument/2006/math" xmlns:v="urn:schemas-microsoft-com:vml" xmlns:wp14="http://schemas.microsoft.com/office/word/2010/wordprocessingDrawing" xmlns:wp="http://schemas.openxmlformats.org/drawingml/2006/wordprocessingDrawing" xmlns:w10="urn:schemas-microsoft-com:office:word" xmlns:w="http://schemas.openxmlformats.org/wordprocessingml/2006/main" xmlns:w14="http://schemas.microsoft.com/office/word/2010/wordml" xmlns:w15="http://schemas.microsoft.com/office/word/2012/wordml" xmlns:wpg="http://schemas.microsoft.com/office/word/2010/wordprocessingGroup" xmlns:wpi="http://schemas.microsoft.com/office/word/2010/wordprocessingInk" xmlns:wne="http://schemas.microsoft.com/office/word/2006/wordml" xmlns:wps="http://schemas.microsoft.com/office/word/2010/wordprocessingShape" mc:Ignorable="w14 w15 wp14">
+<w:endnotes xmlns:wpc="http://schemas.microsoft.com/office/word/2010/wordprocessingCanvas" xmlns:cx="http://schemas.microsoft.com/office/drawing/2014/chartex" xmlns:cx1="http://schemas.microsoft.com/office/drawing/2015/9/8/chartex" xmlns:mc="http://schemas.openxmlformats.org/markup-compatibility/2006" xmlns:o="urn:schemas-microsoft-com:office:office" xmlns:r="http://schemas.openxmlformats.org/officeDocument/2006/relationships" xmlns:m="http://schemas.openxmlformats.org/officeDocument/2006/math" xmlns:v="urn:schemas-microsoft-com:vml" xmlns:wp14="http://schemas.microsoft.com/office/word/2010/wordprocessingDrawing" xmlns:wp="http://schemas.openxmlformats.org/drawingml/2006/wordprocessingDrawing" xmlns:w10="urn:schemas-microsoft-com:office:word" xmlns:w="http://schemas.openxmlformats.org/wordprocessingml/2006/main" xmlns:w14="http://schemas.microsoft.com/office/word/2010/wordml" xmlns:w15="http://schemas.microsoft.com/office/word/2012/wordml" xmlns:w16se="http://schemas.microsoft.com/office/word/2015/wordml/symex" xmlns:wpg="http://schemas.microsoft.com/office/word/2010/wordprocessingGroup" xmlns:wpi="http://schemas.microsoft.com/office/word/2010/wordprocessingInk" xmlns:wne="http://schemas.microsoft.com/office/word/2006/wordml" xmlns:wps="http://schemas.microsoft.com/office/word/2010/wordprocessingShape" mc:Ignorable="w14 w15 w16se wp14">
   <w:endnote w:type="separator" w:id="-1">
     <w:p>
       <w:r>
@@ -6334,7 +6013,7 @@
 </file>
 
 <file path=word/footer1.xml><?xml version="1.0" encoding="utf-8"?>
-<w:ftr xmlns:wpc="http://schemas.microsoft.com/office/word/2010/wordprocessingCanvas" xmlns:mo="http://schemas.microsoft.com/office/mac/office/2008/main" xmlns:mc="http://schemas.openxmlformats.org/markup-compatibility/2006" xmlns:mv="urn:schemas-microsoft-com:mac:vml" xmlns:o="urn:schemas-microsoft-com:office:office" xmlns:r="http://schemas.openxmlformats.org/officeDocument/2006/relationships" xmlns:m="http://schemas.openxmlformats.org/officeDocument/2006/math" xmlns:v="urn:schemas-microsoft-com:vml" xmlns:wp14="http://schemas.microsoft.com/office/word/2010/wordprocessingDrawing" xmlns:wp="http://schemas.openxmlformats.org/drawingml/2006/wordprocessingDrawing" xmlns:w10="urn:schemas-microsoft-com:office:word" xmlns:w="http://schemas.openxmlformats.org/wordprocessingml/2006/main" xmlns:w14="http://schemas.microsoft.com/office/word/2010/wordml" xmlns:w15="http://schemas.microsoft.com/office/word/2012/wordml" xmlns:wpg="http://schemas.microsoft.com/office/word/2010/wordprocessingGroup" xmlns:wpi="http://schemas.microsoft.com/office/word/2010/wordprocessingInk" xmlns:wne="http://schemas.microsoft.com/office/word/2006/wordml" xmlns:wps="http://schemas.microsoft.com/office/word/2010/wordprocessingShape" mc:Ignorable="w14 w15 wp14">
+<w:ftr xmlns:wpc="http://schemas.microsoft.com/office/word/2010/wordprocessingCanvas" xmlns:cx="http://schemas.microsoft.com/office/drawing/2014/chartex" xmlns:cx1="http://schemas.microsoft.com/office/drawing/2015/9/8/chartex" xmlns:mc="http://schemas.openxmlformats.org/markup-compatibility/2006" xmlns:o="urn:schemas-microsoft-com:office:office" xmlns:r="http://schemas.openxmlformats.org/officeDocument/2006/relationships" xmlns:m="http://schemas.openxmlformats.org/officeDocument/2006/math" xmlns:v="urn:schemas-microsoft-com:vml" xmlns:wp14="http://schemas.microsoft.com/office/word/2010/wordprocessingDrawing" xmlns:wp="http://schemas.openxmlformats.org/drawingml/2006/wordprocessingDrawing" xmlns:w10="urn:schemas-microsoft-com:office:word" xmlns:w="http://schemas.openxmlformats.org/wordprocessingml/2006/main" xmlns:w14="http://schemas.microsoft.com/office/word/2010/wordml" xmlns:w15="http://schemas.microsoft.com/office/word/2012/wordml" xmlns:w16se="http://schemas.microsoft.com/office/word/2015/wordml/symex" xmlns:wpg="http://schemas.microsoft.com/office/word/2010/wordprocessingGroup" xmlns:wpi="http://schemas.microsoft.com/office/word/2010/wordprocessingInk" xmlns:wne="http://schemas.microsoft.com/office/word/2006/wordml" xmlns:wps="http://schemas.microsoft.com/office/word/2010/wordprocessingShape" mc:Ignorable="w14 w15 w16se wp14">
   <w:sdt>
     <w:sdtPr>
       <w:id w:val="1963692927"/>
@@ -6366,7 +6045,7 @@
           <w:rPr>
             <w:noProof/>
           </w:rPr>
-          <w:t>1</w:t>
+          <w:t>6</w:t>
         </w:r>
         <w:r>
           <w:rPr>
@@ -6389,7 +6068,7 @@
 </file>
 
 <file path=word/footnotes.xml><?xml version="1.0" encoding="utf-8"?>
-<w:footnotes xmlns:wpc="http://schemas.microsoft.com/office/word/2010/wordprocessingCanvas" xmlns:mo="http://schemas.microsoft.com/office/mac/office/2008/main" xmlns:mc="http://schemas.openxmlformats.org/markup-compatibility/2006" xmlns:mv="urn:schemas-microsoft-com:mac:vml" xmlns:o="urn:schemas-microsoft-com:office:office" xmlns:r="http://schemas.openxmlformats.org/officeDocument/2006/relationships" xmlns:m="http://schemas.openxmlformats.org/officeDocument/2006/math" xmlns:v="urn:schemas-microsoft-com:vml" xmlns:wp14="http://schemas.microsoft.com/office/word/2010/wordprocessingDrawing" xmlns:wp="http://schemas.openxmlformats.org/drawingml/2006/wordprocessingDrawing" xmlns:w10="urn:schemas-microsoft-com:office:word" xmlns:w="http://schemas.openxmlformats.org/wordprocessingml/2006/main" xmlns:w14="http://schemas.microsoft.com/office/word/2010/wordml" xmlns:w15="http://schemas.microsoft.com/office/word/2012/wordml" xmlns:wpg="http://schemas.microsoft.com/office/word/2010/wordprocessingGroup" xmlns:wpi="http://schemas.microsoft.com/office/word/2010/wordprocessingInk" xmlns:wne="http://schemas.microsoft.com/office/word/2006/wordml" xmlns:wps="http://schemas.microsoft.com/office/word/2010/wordprocessingShape" mc:Ignorable="w14 w15 wp14">
+<w:footnotes xmlns:wpc="http://schemas.microsoft.com/office/word/2010/wordprocessingCanvas" xmlns:cx="http://schemas.microsoft.com/office/drawing/2014/chartex" xmlns:cx1="http://schemas.microsoft.com/office/drawing/2015/9/8/chartex" xmlns:mc="http://schemas.openxmlformats.org/markup-compatibility/2006" xmlns:o="urn:schemas-microsoft-com:office:office" xmlns:r="http://schemas.openxmlformats.org/officeDocument/2006/relationships" xmlns:m="http://schemas.openxmlformats.org/officeDocument/2006/math" xmlns:v="urn:schemas-microsoft-com:vml" xmlns:wp14="http://schemas.microsoft.com/office/word/2010/wordprocessingDrawing" xmlns:wp="http://schemas.openxmlformats.org/drawingml/2006/wordprocessingDrawing" xmlns:w10="urn:schemas-microsoft-com:office:word" xmlns:w="http://schemas.openxmlformats.org/wordprocessingml/2006/main" xmlns:w14="http://schemas.microsoft.com/office/word/2010/wordml" xmlns:w15="http://schemas.microsoft.com/office/word/2012/wordml" xmlns:w16se="http://schemas.microsoft.com/office/word/2015/wordml/symex" xmlns:wpg="http://schemas.microsoft.com/office/word/2010/wordprocessingGroup" xmlns:wpi="http://schemas.microsoft.com/office/word/2010/wordprocessingInk" xmlns:wne="http://schemas.microsoft.com/office/word/2006/wordml" xmlns:wps="http://schemas.microsoft.com/office/word/2010/wordprocessingShape" mc:Ignorable="w14 w15 w16se wp14">
   <w:footnote w:type="separator" w:id="-1">
     <w:p>
       <w:r>
@@ -6499,7 +6178,7 @@
 </file>
 
 <file path=word/header1.xml><?xml version="1.0" encoding="utf-8"?>
-<w:hdr xmlns:wpc="http://schemas.microsoft.com/office/word/2010/wordprocessingCanvas" xmlns:mo="http://schemas.microsoft.com/office/mac/office/2008/main" xmlns:mc="http://schemas.openxmlformats.org/markup-compatibility/2006" xmlns:mv="urn:schemas-microsoft-com:mac:vml" xmlns:o="urn:schemas-microsoft-com:office:office" xmlns:r="http://schemas.openxmlformats.org/officeDocument/2006/relationships" xmlns:m="http://schemas.openxmlformats.org/officeDocument/2006/math" xmlns:v="urn:schemas-microsoft-com:vml" xmlns:wp14="http://schemas.microsoft.com/office/word/2010/wordprocessingDrawing" xmlns:wp="http://schemas.openxmlformats.org/drawingml/2006/wordprocessingDrawing" xmlns:w10="urn:schemas-microsoft-com:office:word" xmlns:w="http://schemas.openxmlformats.org/wordprocessingml/2006/main" xmlns:w14="http://schemas.microsoft.com/office/word/2010/wordml" xmlns:w15="http://schemas.microsoft.com/office/word/2012/wordml" xmlns:wpg="http://schemas.microsoft.com/office/word/2010/wordprocessingGroup" xmlns:wpi="http://schemas.microsoft.com/office/word/2010/wordprocessingInk" xmlns:wne="http://schemas.microsoft.com/office/word/2006/wordml" xmlns:wps="http://schemas.microsoft.com/office/word/2010/wordprocessingShape" mc:Ignorable="w14 w15 wp14">
+<w:hdr xmlns:wpc="http://schemas.microsoft.com/office/word/2010/wordprocessingCanvas" xmlns:cx="http://schemas.microsoft.com/office/drawing/2014/chartex" xmlns:cx1="http://schemas.microsoft.com/office/drawing/2015/9/8/chartex" xmlns:mc="http://schemas.openxmlformats.org/markup-compatibility/2006" xmlns:o="urn:schemas-microsoft-com:office:office" xmlns:r="http://schemas.openxmlformats.org/officeDocument/2006/relationships" xmlns:m="http://schemas.openxmlformats.org/officeDocument/2006/math" xmlns:v="urn:schemas-microsoft-com:vml" xmlns:wp14="http://schemas.microsoft.com/office/word/2010/wordprocessingDrawing" xmlns:wp="http://schemas.openxmlformats.org/drawingml/2006/wordprocessingDrawing" xmlns:w10="urn:schemas-microsoft-com:office:word" xmlns:w="http://schemas.openxmlformats.org/wordprocessingml/2006/main" xmlns:w14="http://schemas.microsoft.com/office/word/2010/wordml" xmlns:w15="http://schemas.microsoft.com/office/word/2012/wordml" xmlns:w16se="http://schemas.microsoft.com/office/word/2015/wordml/symex" xmlns:wpg="http://schemas.microsoft.com/office/word/2010/wordprocessingGroup" xmlns:wpi="http://schemas.microsoft.com/office/word/2010/wordprocessingInk" xmlns:wne="http://schemas.microsoft.com/office/word/2006/wordml" xmlns:wps="http://schemas.microsoft.com/office/word/2010/wordprocessingShape" mc:Ignorable="w14 w15 w16se wp14">
   <w:p>
     <w:r>
       <w:t>Timetable</w:t>
@@ -6509,8 +6188,8 @@
 </file>
 
 <file path=word/numbering.xml><?xml version="1.0" encoding="utf-8"?>
-<w:numbering xmlns:wpc="http://schemas.microsoft.com/office/word/2010/wordprocessingCanvas" xmlns:mo="http://schemas.microsoft.com/office/mac/office/2008/main" xmlns:mc="http://schemas.openxmlformats.org/markup-compatibility/2006" xmlns:mv="urn:schemas-microsoft-com:mac:vml" xmlns:o="urn:schemas-microsoft-com:office:office" xmlns:r="http://schemas.openxmlformats.org/officeDocument/2006/relationships" xmlns:m="http://schemas.openxmlformats.org/officeDocument/2006/math" xmlns:v="urn:schemas-microsoft-com:vml" xmlns:wp14="http://schemas.microsoft.com/office/word/2010/wordprocessingDrawing" xmlns:wp="http://schemas.openxmlformats.org/drawingml/2006/wordprocessingDrawing" xmlns:w10="urn:schemas-microsoft-com:office:word" xmlns:w="http://schemas.openxmlformats.org/wordprocessingml/2006/main" xmlns:w14="http://schemas.microsoft.com/office/word/2010/wordml" xmlns:w15="http://schemas.microsoft.com/office/word/2012/wordml" xmlns:wpg="http://schemas.microsoft.com/office/word/2010/wordprocessingGroup" xmlns:wpi="http://schemas.microsoft.com/office/word/2010/wordprocessingInk" xmlns:wne="http://schemas.microsoft.com/office/word/2006/wordml" xmlns:wps="http://schemas.microsoft.com/office/word/2010/wordprocessingShape" mc:Ignorable="w14 w15 wp14">
-  <w:abstractNum w:abstractNumId="0">
+<w:numbering xmlns:wpc="http://schemas.microsoft.com/office/word/2010/wordprocessingCanvas" xmlns:cx="http://schemas.microsoft.com/office/drawing/2014/chartex" xmlns:cx1="http://schemas.microsoft.com/office/drawing/2015/9/8/chartex" xmlns:mc="http://schemas.openxmlformats.org/markup-compatibility/2006" xmlns:o="urn:schemas-microsoft-com:office:office" xmlns:r="http://schemas.openxmlformats.org/officeDocument/2006/relationships" xmlns:m="http://schemas.openxmlformats.org/officeDocument/2006/math" xmlns:v="urn:schemas-microsoft-com:vml" xmlns:wp14="http://schemas.microsoft.com/office/word/2010/wordprocessingDrawing" xmlns:wp="http://schemas.openxmlformats.org/drawingml/2006/wordprocessingDrawing" xmlns:w10="urn:schemas-microsoft-com:office:word" xmlns:w="http://schemas.openxmlformats.org/wordprocessingml/2006/main" xmlns:w14="http://schemas.microsoft.com/office/word/2010/wordml" xmlns:w15="http://schemas.microsoft.com/office/word/2012/wordml" xmlns:w16se="http://schemas.microsoft.com/office/word/2015/wordml/symex" xmlns:wpg="http://schemas.microsoft.com/office/word/2010/wordprocessingGroup" xmlns:wpi="http://schemas.microsoft.com/office/word/2010/wordprocessingInk" xmlns:wne="http://schemas.microsoft.com/office/word/2006/wordml" xmlns:wps="http://schemas.microsoft.com/office/word/2010/wordprocessingShape" mc:Ignorable="w14 w15 w16se wp14">
+  <w:abstractNum w:abstractNumId="0" w15:restartNumberingAfterBreak="0">
     <w:nsid w:val="00000003"/>
     <w:multiLevelType w:val="multilevel"/>
     <w:tmpl w:val="00000003"/>
@@ -6660,7 +6339,7 @@
       </w:rPr>
     </w:lvl>
   </w:abstractNum>
-  <w:abstractNum w:abstractNumId="1">
+  <w:abstractNum w:abstractNumId="1" w15:restartNumberingAfterBreak="0">
     <w:nsid w:val="00A4449C"/>
     <w:multiLevelType w:val="hybridMultilevel"/>
     <w:tmpl w:val="C94042BE"/>
@@ -6773,7 +6452,7 @@
       </w:rPr>
     </w:lvl>
   </w:abstractNum>
-  <w:abstractNum w:abstractNumId="2">
+  <w:abstractNum w:abstractNumId="2" w15:restartNumberingAfterBreak="0">
     <w:nsid w:val="077010AD"/>
     <w:multiLevelType w:val="hybridMultilevel"/>
     <w:tmpl w:val="F4DC4416"/>
@@ -6886,7 +6565,7 @@
       </w:rPr>
     </w:lvl>
   </w:abstractNum>
-  <w:abstractNum w:abstractNumId="3">
+  <w:abstractNum w:abstractNumId="3" w15:restartNumberingAfterBreak="0">
     <w:nsid w:val="0BAD0B26"/>
     <w:multiLevelType w:val="multilevel"/>
     <w:tmpl w:val="E58CC9D2"/>
@@ -7035,7 +6714,7 @@
       </w:rPr>
     </w:lvl>
   </w:abstractNum>
-  <w:abstractNum w:abstractNumId="4">
+  <w:abstractNum w:abstractNumId="4" w15:restartNumberingAfterBreak="0">
     <w:nsid w:val="0D9E2377"/>
     <w:multiLevelType w:val="hybridMultilevel"/>
     <w:tmpl w:val="84AC4166"/>
@@ -7148,7 +6827,7 @@
       </w:rPr>
     </w:lvl>
   </w:abstractNum>
-  <w:abstractNum w:abstractNumId="5">
+  <w:abstractNum w:abstractNumId="5" w15:restartNumberingAfterBreak="0">
     <w:nsid w:val="0E1910B4"/>
     <w:multiLevelType w:val="hybridMultilevel"/>
     <w:tmpl w:val="0C963240"/>
@@ -7261,7 +6940,7 @@
       </w:rPr>
     </w:lvl>
   </w:abstractNum>
-  <w:abstractNum w:abstractNumId="6">
+  <w:abstractNum w:abstractNumId="6" w15:restartNumberingAfterBreak="0">
     <w:nsid w:val="121F6B2F"/>
     <w:multiLevelType w:val="hybridMultilevel"/>
     <w:tmpl w:val="0AF6F4BC"/>
@@ -7374,7 +7053,7 @@
       </w:rPr>
     </w:lvl>
   </w:abstractNum>
-  <w:abstractNum w:abstractNumId="7">
+  <w:abstractNum w:abstractNumId="7" w15:restartNumberingAfterBreak="0">
     <w:nsid w:val="17DB6A2E"/>
     <w:multiLevelType w:val="hybridMultilevel"/>
     <w:tmpl w:val="4FA87376"/>
@@ -7487,7 +7166,7 @@
       </w:rPr>
     </w:lvl>
   </w:abstractNum>
-  <w:abstractNum w:abstractNumId="8">
+  <w:abstractNum w:abstractNumId="8" w15:restartNumberingAfterBreak="0">
     <w:nsid w:val="1A5C7FA9"/>
     <w:multiLevelType w:val="hybridMultilevel"/>
     <w:tmpl w:val="5A504590"/>
@@ -7600,7 +7279,7 @@
       </w:rPr>
     </w:lvl>
   </w:abstractNum>
-  <w:abstractNum w:abstractNumId="9">
+  <w:abstractNum w:abstractNumId="9" w15:restartNumberingAfterBreak="0">
     <w:nsid w:val="1AFA1F02"/>
     <w:multiLevelType w:val="multilevel"/>
     <w:tmpl w:val="99305112"/>
@@ -7749,7 +7428,7 @@
       </w:rPr>
     </w:lvl>
   </w:abstractNum>
-  <w:abstractNum w:abstractNumId="10">
+  <w:abstractNum w:abstractNumId="10" w15:restartNumberingAfterBreak="0">
     <w:nsid w:val="1D114C47"/>
     <w:multiLevelType w:val="hybridMultilevel"/>
     <w:tmpl w:val="654C805E"/>
@@ -7838,7 +7517,7 @@
       </w:pPr>
     </w:lvl>
   </w:abstractNum>
-  <w:abstractNum w:abstractNumId="11">
+  <w:abstractNum w:abstractNumId="11" w15:restartNumberingAfterBreak="0">
     <w:nsid w:val="267B7FF9"/>
     <w:multiLevelType w:val="multilevel"/>
     <w:tmpl w:val="9C088A36"/>
@@ -7987,7 +7666,7 @@
       </w:rPr>
     </w:lvl>
   </w:abstractNum>
-  <w:abstractNum w:abstractNumId="12">
+  <w:abstractNum w:abstractNumId="12" w15:restartNumberingAfterBreak="0">
     <w:nsid w:val="2F6D2162"/>
     <w:multiLevelType w:val="hybridMultilevel"/>
     <w:tmpl w:val="61BE2C72"/>
@@ -8100,7 +7779,7 @@
       </w:rPr>
     </w:lvl>
   </w:abstractNum>
-  <w:abstractNum w:abstractNumId="13">
+  <w:abstractNum w:abstractNumId="13" w15:restartNumberingAfterBreak="0">
     <w:nsid w:val="2FE8108D"/>
     <w:multiLevelType w:val="multilevel"/>
     <w:tmpl w:val="45205A78"/>
@@ -8249,7 +7928,7 @@
       </w:rPr>
     </w:lvl>
   </w:abstractNum>
-  <w:abstractNum w:abstractNumId="14">
+  <w:abstractNum w:abstractNumId="14" w15:restartNumberingAfterBreak="0">
     <w:nsid w:val="30C53D3A"/>
     <w:multiLevelType w:val="multilevel"/>
     <w:tmpl w:val="4E5EC824"/>
@@ -8398,7 +8077,7 @@
       </w:rPr>
     </w:lvl>
   </w:abstractNum>
-  <w:abstractNum w:abstractNumId="15">
+  <w:abstractNum w:abstractNumId="15" w15:restartNumberingAfterBreak="0">
     <w:nsid w:val="310E2042"/>
     <w:multiLevelType w:val="multilevel"/>
     <w:tmpl w:val="85D6DB74"/>
@@ -8520,7 +8199,7 @@
       </w:rPr>
     </w:lvl>
   </w:abstractNum>
-  <w:abstractNum w:abstractNumId="16">
+  <w:abstractNum w:abstractNumId="16" w15:restartNumberingAfterBreak="0">
     <w:nsid w:val="3520492D"/>
     <w:multiLevelType w:val="hybridMultilevel"/>
     <w:tmpl w:val="0DCCA9DA"/>
@@ -8633,7 +8312,7 @@
       </w:rPr>
     </w:lvl>
   </w:abstractNum>
-  <w:abstractNum w:abstractNumId="17">
+  <w:abstractNum w:abstractNumId="17" w15:restartNumberingAfterBreak="0">
     <w:nsid w:val="373D50C6"/>
     <w:multiLevelType w:val="hybridMultilevel"/>
     <w:tmpl w:val="0D5002F6"/>
@@ -8746,7 +8425,7 @@
       </w:rPr>
     </w:lvl>
   </w:abstractNum>
-  <w:abstractNum w:abstractNumId="18">
+  <w:abstractNum w:abstractNumId="18" w15:restartNumberingAfterBreak="0">
     <w:nsid w:val="3F683BC8"/>
     <w:multiLevelType w:val="hybridMultilevel"/>
     <w:tmpl w:val="BEFC6F4A"/>
@@ -8859,7 +8538,7 @@
       </w:rPr>
     </w:lvl>
   </w:abstractNum>
-  <w:abstractNum w:abstractNumId="19">
+  <w:abstractNum w:abstractNumId="19" w15:restartNumberingAfterBreak="0">
     <w:nsid w:val="425739A7"/>
     <w:multiLevelType w:val="multilevel"/>
     <w:tmpl w:val="0B7A9BA0"/>
@@ -9008,7 +8687,7 @@
       </w:rPr>
     </w:lvl>
   </w:abstractNum>
-  <w:abstractNum w:abstractNumId="20">
+  <w:abstractNum w:abstractNumId="20" w15:restartNumberingAfterBreak="0">
     <w:nsid w:val="436650EE"/>
     <w:multiLevelType w:val="multilevel"/>
     <w:tmpl w:val="EFECD44E"/>
@@ -9139,7 +8818,7 @@
       </w:rPr>
     </w:lvl>
   </w:abstractNum>
-  <w:abstractNum w:abstractNumId="21">
+  <w:abstractNum w:abstractNumId="21" w15:restartNumberingAfterBreak="0">
     <w:nsid w:val="48BA580B"/>
     <w:multiLevelType w:val="hybridMultilevel"/>
     <w:tmpl w:val="C5C487A0"/>
@@ -9252,7 +8931,7 @@
       </w:rPr>
     </w:lvl>
   </w:abstractNum>
-  <w:abstractNum w:abstractNumId="22">
+  <w:abstractNum w:abstractNumId="22" w15:restartNumberingAfterBreak="0">
     <w:nsid w:val="4C8F4150"/>
     <w:multiLevelType w:val="hybridMultilevel"/>
     <w:tmpl w:val="9A205540"/>
@@ -9365,7 +9044,7 @@
       </w:rPr>
     </w:lvl>
   </w:abstractNum>
-  <w:abstractNum w:abstractNumId="23">
+  <w:abstractNum w:abstractNumId="23" w15:restartNumberingAfterBreak="0">
     <w:nsid w:val="4D242161"/>
     <w:multiLevelType w:val="multilevel"/>
     <w:tmpl w:val="95962532"/>
@@ -9514,7 +9193,7 @@
       </w:rPr>
     </w:lvl>
   </w:abstractNum>
-  <w:abstractNum w:abstractNumId="24">
+  <w:abstractNum w:abstractNumId="24" w15:restartNumberingAfterBreak="0">
     <w:nsid w:val="4F9E2807"/>
     <w:multiLevelType w:val="multilevel"/>
     <w:tmpl w:val="9716AD66"/>
@@ -9663,7 +9342,7 @@
       </w:rPr>
     </w:lvl>
   </w:abstractNum>
-  <w:abstractNum w:abstractNumId="25">
+  <w:abstractNum w:abstractNumId="25" w15:restartNumberingAfterBreak="0">
     <w:nsid w:val="57EE078E"/>
     <w:multiLevelType w:val="hybridMultilevel"/>
     <w:tmpl w:val="11BC9DF0"/>
@@ -9776,7 +9455,7 @@
       </w:rPr>
     </w:lvl>
   </w:abstractNum>
-  <w:abstractNum w:abstractNumId="26">
+  <w:abstractNum w:abstractNumId="26" w15:restartNumberingAfterBreak="0">
     <w:nsid w:val="58C9669B"/>
     <w:multiLevelType w:val="multilevel"/>
     <w:tmpl w:val="0CC65148"/>
@@ -9925,7 +9604,7 @@
       </w:rPr>
     </w:lvl>
   </w:abstractNum>
-  <w:abstractNum w:abstractNumId="27">
+  <w:abstractNum w:abstractNumId="27" w15:restartNumberingAfterBreak="0">
     <w:nsid w:val="633F379E"/>
     <w:multiLevelType w:val="hybridMultilevel"/>
     <w:tmpl w:val="C86E9C7A"/>
@@ -10038,7 +9717,7 @@
       </w:rPr>
     </w:lvl>
   </w:abstractNum>
-  <w:abstractNum w:abstractNumId="28">
+  <w:abstractNum w:abstractNumId="28" w15:restartNumberingAfterBreak="0">
     <w:nsid w:val="63713CC1"/>
     <w:multiLevelType w:val="hybridMultilevel"/>
     <w:tmpl w:val="F47CC148"/>
@@ -10151,7 +9830,7 @@
       </w:rPr>
     </w:lvl>
   </w:abstractNum>
-  <w:abstractNum w:abstractNumId="29">
+  <w:abstractNum w:abstractNumId="29" w15:restartNumberingAfterBreak="0">
     <w:nsid w:val="63DB0F53"/>
     <w:multiLevelType w:val="hybridMultilevel"/>
     <w:tmpl w:val="224AE234"/>
@@ -10264,7 +9943,7 @@
       </w:rPr>
     </w:lvl>
   </w:abstractNum>
-  <w:abstractNum w:abstractNumId="30">
+  <w:abstractNum w:abstractNumId="30" w15:restartNumberingAfterBreak="0">
     <w:nsid w:val="64C07544"/>
     <w:multiLevelType w:val="multilevel"/>
     <w:tmpl w:val="24FC50BC"/>
@@ -10413,7 +10092,7 @@
       </w:rPr>
     </w:lvl>
   </w:abstractNum>
-  <w:abstractNum w:abstractNumId="31">
+  <w:abstractNum w:abstractNumId="31" w15:restartNumberingAfterBreak="0">
     <w:nsid w:val="68A67F9B"/>
     <w:multiLevelType w:val="multilevel"/>
     <w:tmpl w:val="779634A4"/>
@@ -10562,7 +10241,7 @@
       </w:rPr>
     </w:lvl>
   </w:abstractNum>
-  <w:abstractNum w:abstractNumId="32">
+  <w:abstractNum w:abstractNumId="32" w15:restartNumberingAfterBreak="0">
     <w:nsid w:val="6A994915"/>
     <w:multiLevelType w:val="multilevel"/>
     <w:tmpl w:val="C80641CA"/>
@@ -10675,7 +10354,7 @@
       </w:rPr>
     </w:lvl>
   </w:abstractNum>
-  <w:abstractNum w:abstractNumId="33">
+  <w:abstractNum w:abstractNumId="33" w15:restartNumberingAfterBreak="0">
     <w:nsid w:val="6B643A34"/>
     <w:multiLevelType w:val="multilevel"/>
     <w:tmpl w:val="17046618"/>
@@ -10824,7 +10503,7 @@
       </w:rPr>
     </w:lvl>
   </w:abstractNum>
-  <w:abstractNum w:abstractNumId="34">
+  <w:abstractNum w:abstractNumId="34" w15:restartNumberingAfterBreak="0">
     <w:nsid w:val="715476E7"/>
     <w:multiLevelType w:val="multilevel"/>
     <w:tmpl w:val="76865CA0"/>
@@ -10973,7 +10652,7 @@
       </w:rPr>
     </w:lvl>
   </w:abstractNum>
-  <w:abstractNum w:abstractNumId="35">
+  <w:abstractNum w:abstractNumId="35" w15:restartNumberingAfterBreak="0">
     <w:nsid w:val="73861DA0"/>
     <w:multiLevelType w:val="multilevel"/>
     <w:tmpl w:val="625E0E56"/>
@@ -11122,7 +10801,7 @@
       </w:rPr>
     </w:lvl>
   </w:abstractNum>
-  <w:abstractNum w:abstractNumId="36">
+  <w:abstractNum w:abstractNumId="36" w15:restartNumberingAfterBreak="0">
     <w:nsid w:val="760F7CA7"/>
     <w:multiLevelType w:val="multilevel"/>
     <w:tmpl w:val="B9825422"/>
@@ -11271,7 +10950,7 @@
       </w:rPr>
     </w:lvl>
   </w:abstractNum>
-  <w:abstractNum w:abstractNumId="37">
+  <w:abstractNum w:abstractNumId="37" w15:restartNumberingAfterBreak="0">
     <w:nsid w:val="7F25120F"/>
     <w:multiLevelType w:val="multilevel"/>
     <w:tmpl w:val="D8AA96C4"/>
@@ -11539,7 +11218,7 @@
 </file>
 
 <file path=word/styles.xml><?xml version="1.0" encoding="utf-8"?>
-<w:styles xmlns:mc="http://schemas.openxmlformats.org/markup-compatibility/2006" xmlns:r="http://schemas.openxmlformats.org/officeDocument/2006/relationships" xmlns:w="http://schemas.openxmlformats.org/wordprocessingml/2006/main" xmlns:w14="http://schemas.microsoft.com/office/word/2010/wordml" xmlns:w15="http://schemas.microsoft.com/office/word/2012/wordml" mc:Ignorable="w14 w15">
+<w:styles xmlns:mc="http://schemas.openxmlformats.org/markup-compatibility/2006" xmlns:r="http://schemas.openxmlformats.org/officeDocument/2006/relationships" xmlns:w="http://schemas.openxmlformats.org/wordprocessingml/2006/main" xmlns:w14="http://schemas.microsoft.com/office/word/2010/wordml" xmlns:w15="http://schemas.microsoft.com/office/word/2012/wordml" xmlns:w16se="http://schemas.microsoft.com/office/word/2015/wordml/symex" mc:Ignorable="w14 w15 w16se">
   <w:docDefaults>
     <w:rPrDefault>
       <w:rPr>
@@ -11551,7 +11230,7 @@
     </w:rPrDefault>
     <w:pPrDefault/>
   </w:docDefaults>
-  <w:latentStyles w:defLockedState="0" w:defUIPriority="0" w:defSemiHidden="0" w:defUnhideWhenUsed="0" w:defQFormat="0" w:count="380">
+  <w:latentStyles w:defLockedState="0" w:defUIPriority="0" w:defSemiHidden="0" w:defUnhideWhenUsed="0" w:defQFormat="0" w:count="371">
     <w:lsdException w:name="Normal" w:qFormat="1"/>
     <w:lsdException w:name="heading 1" w:uiPriority="9" w:qFormat="1"/>
     <w:lsdException w:name="heading 2" w:qFormat="1"/>
@@ -11701,15 +11380,6 @@
     <w:lsdException w:name="Table Web 3" w:semiHidden="1" w:unhideWhenUsed="1"/>
     <w:lsdException w:name="Balloon Text" w:semiHidden="1" w:unhideWhenUsed="1"/>
     <w:lsdException w:name="Table Theme" w:semiHidden="1" w:unhideWhenUsed="1"/>
-    <w:lsdException w:name="Note Level 1" w:semiHidden="1" w:unhideWhenUsed="1"/>
-    <w:lsdException w:name="Note Level 2" w:semiHidden="1" w:unhideWhenUsed="1"/>
-    <w:lsdException w:name="Note Level 3" w:semiHidden="1" w:unhideWhenUsed="1"/>
-    <w:lsdException w:name="Note Level 4" w:semiHidden="1" w:unhideWhenUsed="1"/>
-    <w:lsdException w:name="Note Level 5" w:semiHidden="1" w:unhideWhenUsed="1"/>
-    <w:lsdException w:name="Note Level 6" w:semiHidden="1" w:unhideWhenUsed="1"/>
-    <w:lsdException w:name="Note Level 7" w:semiHidden="1" w:unhideWhenUsed="1"/>
-    <w:lsdException w:name="Note Level 8" w:semiHidden="1" w:unhideWhenUsed="1"/>
-    <w:lsdException w:name="Note Level 9" w:semiHidden="1" w:unhideWhenUsed="1"/>
     <w:lsdException w:name="Placeholder Text" w:semiHidden="1" w:uiPriority="99"/>
     <w:lsdException w:name="No Spacing" w:uiPriority="1" w:qFormat="1"/>
     <w:lsdException w:name="Light Shading" w:uiPriority="60"/>
@@ -12100,6 +11770,7 @@
   <w:style w:type="character" w:default="1" w:styleId="DefaultParagraphFont">
     <w:name w:val="Default Paragraph Font"/>
     <w:uiPriority w:val="1"/>
+    <w:semiHidden/>
     <w:unhideWhenUsed/>
   </w:style>
   <w:style w:type="table" w:default="1" w:styleId="TableNormal">
@@ -12370,7 +12041,6 @@
     <w:basedOn w:val="TableNormal"/>
     <w:rsid w:val="009029A0"/>
     <w:tblPr>
-      <w:tblInd w:w="0" w:type="dxa"/>
       <w:tblBorders>
         <w:top w:val="single" w:sz="4" w:space="0" w:color="auto"/>
         <w:left w:val="single" w:sz="4" w:space="0" w:color="auto"/>
@@ -12379,12 +12049,6 @@
         <w:insideH w:val="single" w:sz="4" w:space="0" w:color="auto"/>
         <w:insideV w:val="single" w:sz="4" w:space="0" w:color="auto"/>
       </w:tblBorders>
-      <w:tblCellMar>
-        <w:top w:w="0" w:type="dxa"/>
-        <w:left w:w="108" w:type="dxa"/>
-        <w:bottom w:w="0" w:type="dxa"/>
-        <w:right w:w="108" w:type="dxa"/>
-      </w:tblCellMar>
     </w:tblPr>
   </w:style>
   <w:style w:type="paragraph" w:styleId="NoSpacing">
@@ -12762,7 +12426,7 @@
 </file>
 
 <file path=customXml/itemProps1.xml><?xml version="1.0" encoding="utf-8"?>
-<ds:datastoreItem xmlns:ds="http://schemas.openxmlformats.org/officeDocument/2006/customXml" ds:itemID="{AEF649C3-7857-6340-B3CC-510850F8B964}">
+<ds:datastoreItem xmlns:ds="http://schemas.openxmlformats.org/officeDocument/2006/customXml" ds:itemID="{15FC666D-44CC-4E06-9328-685BF9E2C9F3}">
   <ds:schemaRefs>
     <ds:schemaRef ds:uri="http://schemas.openxmlformats.org/officeDocument/2006/bibliography"/>
   </ds:schemaRefs>

</xml_diff>